<commit_message>
docs: Atualizado documento principal e criado .pdf
</commit_message>
<xml_diff>
--- a/docs/DOCUMENTAÇÃO_PROJETO_12-10-2024.docx
+++ b/docs/DOCUMENTAÇÃO_PROJETO_12-10-2024.docx
@@ -667,7 +667,7 @@
               </wp:anchor>
             </w:drawing>
           </mc:Choice>
-          <mc:Fallback xmlns:w16du="http://schemas.microsoft.com/office/word/2023/wordml/word16du">
+          <mc:Fallback>
             <w:pict>
               <v:rect w14:anchorId="6B4C7609" id="Retângulo 3" o:spid="_x0000_s1026" style="position:absolute;left:0;text-align:left;margin-left:-8.25pt;margin-top:9.7pt;width:440.25pt;height:72.75pt;z-index:-251654144;visibility:visible;mso-wrap-style:square;mso-width-percent:0;mso-height-percent:0;mso-wrap-distance-left:9pt;mso-wrap-distance-top:0;mso-wrap-distance-right:9pt;mso-wrap-distance-bottom:0;mso-position-horizontal:absolute;mso-position-horizontal-relative:margin;mso-position-vertical:absolute;mso-position-vertical-relative:text;mso-width-percent:0;mso-height-percent:0;mso-width-relative:margin;mso-height-relative:margin;v-text-anchor:middle" o:gfxdata="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" fillcolor="white [3201]" strokecolor="black [3200]" strokeweight="2pt">
                 <v:textbox>
@@ -807,7 +807,7 @@
               </wp:anchor>
             </w:drawing>
           </mc:Choice>
-          <mc:Fallback xmlns:w16du="http://schemas.microsoft.com/office/word/2023/wordml/word16du">
+          <mc:Fallback>
             <w:pict>
               <v:rect w14:anchorId="484E0132" id="Retângulo 2" o:spid="_x0000_s1027" style="position:absolute;left:0;text-align:left;margin-left:-7.8pt;margin-top:15.4pt;width:437.25pt;height:101.25pt;z-index:-251655168;visibility:visible;mso-wrap-style:square;mso-width-percent:0;mso-wrap-distance-left:9pt;mso-wrap-distance-top:0;mso-wrap-distance-right:9pt;mso-wrap-distance-bottom:0;mso-position-horizontal:absolute;mso-position-horizontal-relative:text;mso-position-vertical:absolute;mso-position-vertical-relative:text;mso-width-percent:0;mso-width-relative:margin;v-text-anchor:middle" o:gfxdata="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" fillcolor="white [3201]" strokecolor="black [3200]" strokeweight="2pt">
                 <v:textbox>
@@ -2735,7 +2735,7 @@
                 <w:noProof/>
                 <w:webHidden/>
               </w:rPr>
-              <w:t>10</w:t>
+              <w:t>11</w:t>
             </w:r>
             <w:r>
               <w:rPr>
@@ -2827,7 +2827,7 @@
                 <w:noProof/>
                 <w:webHidden/>
               </w:rPr>
-              <w:t>10</w:t>
+              <w:t>11</w:t>
             </w:r>
             <w:r>
               <w:rPr>
@@ -2919,7 +2919,7 @@
                 <w:noProof/>
                 <w:webHidden/>
               </w:rPr>
-              <w:t>10</w:t>
+              <w:t>11</w:t>
             </w:r>
             <w:r>
               <w:rPr>
@@ -3011,7 +3011,7 @@
                 <w:noProof/>
                 <w:webHidden/>
               </w:rPr>
-              <w:t>10</w:t>
+              <w:t>11</w:t>
             </w:r>
             <w:r>
               <w:rPr>
@@ -3084,7 +3084,7 @@
                 <w:noProof/>
                 <w:webHidden/>
               </w:rPr>
-              <w:t>10</w:t>
+              <w:t>11</w:t>
             </w:r>
             <w:r>
               <w:rPr>
@@ -3157,7 +3157,7 @@
                 <w:noProof/>
                 <w:webHidden/>
               </w:rPr>
-              <w:t>10</w:t>
+              <w:t>11</w:t>
             </w:r>
             <w:r>
               <w:rPr>
@@ -3249,7 +3249,7 @@
                 <w:noProof/>
                 <w:webHidden/>
               </w:rPr>
-              <w:t>11</w:t>
+              <w:t>12</w:t>
             </w:r>
             <w:r>
               <w:rPr>
@@ -3322,7 +3322,7 @@
                 <w:noProof/>
                 <w:webHidden/>
               </w:rPr>
-              <w:t>11</w:t>
+              <w:t>12</w:t>
             </w:r>
             <w:r>
               <w:rPr>
@@ -3395,7 +3395,7 @@
                 <w:noProof/>
                 <w:webHidden/>
               </w:rPr>
-              <w:t>11</w:t>
+              <w:t>12</w:t>
             </w:r>
             <w:r>
               <w:rPr>
@@ -3468,7 +3468,7 @@
                 <w:noProof/>
                 <w:webHidden/>
               </w:rPr>
-              <w:t>11</w:t>
+              <w:t>12</w:t>
             </w:r>
             <w:r>
               <w:rPr>
@@ -3541,7 +3541,7 @@
                 <w:noProof/>
                 <w:webHidden/>
               </w:rPr>
-              <w:t>11</w:t>
+              <w:t>12</w:t>
             </w:r>
             <w:r>
               <w:rPr>
@@ -3614,7 +3614,7 @@
                 <w:noProof/>
                 <w:webHidden/>
               </w:rPr>
-              <w:t>11</w:t>
+              <w:t>12</w:t>
             </w:r>
             <w:r>
               <w:rPr>
@@ -3706,7 +3706,7 @@
                 <w:noProof/>
                 <w:webHidden/>
               </w:rPr>
-              <w:t>11</w:t>
+              <w:t>12</w:t>
             </w:r>
             <w:r>
               <w:rPr>
@@ -3779,7 +3779,7 @@
                 <w:noProof/>
                 <w:webHidden/>
               </w:rPr>
-              <w:t>11</w:t>
+              <w:t>12</w:t>
             </w:r>
             <w:r>
               <w:rPr>
@@ -3852,7 +3852,7 @@
                 <w:noProof/>
                 <w:webHidden/>
               </w:rPr>
-              <w:t>11</w:t>
+              <w:t>12</w:t>
             </w:r>
             <w:r>
               <w:rPr>
@@ -3925,7 +3925,7 @@
                 <w:noProof/>
                 <w:webHidden/>
               </w:rPr>
-              <w:t>11</w:t>
+              <w:t>12</w:t>
             </w:r>
             <w:r>
               <w:rPr>
@@ -3998,7 +3998,7 @@
                 <w:noProof/>
                 <w:webHidden/>
               </w:rPr>
-              <w:t>11</w:t>
+              <w:t>12</w:t>
             </w:r>
             <w:r>
               <w:rPr>
@@ -4625,16 +4625,11 @@
     <w:p>
       <w:pPr>
         <w:rPr>
-          <w:sz w:val="24"/>
-          <w:szCs w:val="24"/>
+          <w:b/>
+          <w:bCs/>
         </w:rPr>
       </w:pPr>
-      <w:r>
-        <w:tab/>
-        <w:t>- Pesquisas Online e consulta em livros.</w:t>
-      </w:r>
     </w:p>
-    <w:p/>
     <w:p>
       <w:pPr>
         <w:pStyle w:val="Heading2"/>
@@ -4775,7 +4770,6 @@
               <w:rPr>
                 <w:rFonts w:ascii="Arial" w:hAnsi="Arial" w:cs="Arial"/>
               </w:rPr>
-              <w:lastRenderedPageBreak/>
               <w:t>O sistema deve ter uma tela para cadastro de novos usuários.</w:t>
             </w:r>
           </w:p>
@@ -5749,7 +5743,6 @@
                 <w:color w:val="000000" w:themeColor="text1"/>
                 <w:lang w:eastAsia="ar-SA"/>
               </w:rPr>
-              <w:lastRenderedPageBreak/>
               <w:t>Gerenciar Promoções</w:t>
             </w:r>
           </w:p>
@@ -5876,6 +5869,7 @@
                 <w:color w:val="000000" w:themeColor="text1"/>
                 <w:lang w:eastAsia="ar-SA"/>
               </w:rPr>
+              <w:lastRenderedPageBreak/>
               <w:t>Compartilhar solicitações nas redes sociais</w:t>
             </w:r>
           </w:p>
@@ -8728,15 +8722,64 @@
       </w:pPr>
       <w:bookmarkStart w:id="23" w:name="_Toc176685213"/>
       <w:r>
+        <w:lastRenderedPageBreak/>
         <w:t>Metodologia de Desenvolvimento</w:t>
       </w:r>
       <w:bookmarkEnd w:id="23"/>
     </w:p>
     <w:p>
       <w:r>
-        <w:t>Conjunto de processos, práticas e diretrizes que guiam o ciclo de vida do desenvolvimento de software, desde a concepção até a entrega e manutenção do produto final. Ela define como o trabalho é organizado, como as decisões são tomadas e como as atividades são realizadas ao longo do projeto. Uma metodologia pode ser ágil, como o Scrum ou o Kanban, ou tradicional, como o modelo em cascata.</w:t>
+        <w:t>A principal metodologia que a equipe usou para o desenvolvimento do projeto é o Kanban, o qual se baseia em um sistema visual para gerenciamento de projetos e do fluxo de trabalho, buscando otimização e produtividade do time. Se originiou no Japão, por volta de 1940, como parte do Sistema de Produção Toyota, com a ideia principal da época de utilizar cartões visuais para gerenciar o progresso do time.</w:t>
       </w:r>
     </w:p>
+    <w:p>
+      <w:r>
+        <w:t>No caso deste projeto, faz-se o uso de um quadro digital, ferramenta online e gratuita, o Trello, segue abaixo uma foto atualizada referente ao quadro da equipe:</w:t>
+      </w:r>
+    </w:p>
+    <w:p/>
+    <w:p>
+      <w:r>
+        <w:drawing>
+          <wp:inline distT="0" distB="0" distL="0" distR="0" wp14:anchorId="79A7045A" wp14:editId="1384B246">
+            <wp:extent cx="5733415" cy="2616200"/>
+            <wp:effectExtent l="0" t="0" r="635" b="0"/>
+            <wp:docPr id="5" name="Picture 5"/>
+            <wp:cNvGraphicFramePr>
+              <a:graphicFrameLocks xmlns:a="http://schemas.openxmlformats.org/drawingml/2006/main" noChangeAspect="1"/>
+            </wp:cNvGraphicFramePr>
+            <a:graphic xmlns:a="http://schemas.openxmlformats.org/drawingml/2006/main">
+              <a:graphicData uri="http://schemas.openxmlformats.org/drawingml/2006/picture">
+                <pic:pic xmlns:pic="http://schemas.openxmlformats.org/drawingml/2006/picture">
+                  <pic:nvPicPr>
+                    <pic:cNvPr id="1" name=""/>
+                    <pic:cNvPicPr/>
+                  </pic:nvPicPr>
+                  <pic:blipFill>
+                    <a:blip r:embed="rId15"/>
+                    <a:stretch>
+                      <a:fillRect/>
+                    </a:stretch>
+                  </pic:blipFill>
+                  <pic:spPr>
+                    <a:xfrm>
+                      <a:off x="0" y="0"/>
+                      <a:ext cx="5733415" cy="2616200"/>
+                    </a:xfrm>
+                    <a:prstGeom prst="rect">
+                      <a:avLst/>
+                    </a:prstGeom>
+                  </pic:spPr>
+                </pic:pic>
+              </a:graphicData>
+            </a:graphic>
+          </wp:inline>
+        </w:drawing>
+      </w:r>
+    </w:p>
+    <w:p/>
+    <w:p/>
+    <w:p/>
     <w:p>
       <w:pPr>
         <w:pStyle w:val="Heading2"/>
@@ -8809,6 +8852,7 @@
       </w:pPr>
       <w:bookmarkStart w:id="32" w:name="_Toc176685218"/>
       <w:r>
+        <w:lastRenderedPageBreak/>
         <w:t>Modelo Conceitual</w:t>
       </w:r>
       <w:r>
@@ -9179,7 +9223,7 @@
       </w:r>
     </w:p>
     <w:sectPr>
-      <w:headerReference w:type="default" r:id="rId15"/>
+      <w:headerReference w:type="default" r:id="rId16"/>
       <w:pgSz w:w="11909" w:h="16834"/>
       <w:pgMar w:top="1440" w:right="1440" w:bottom="1440" w:left="1440" w:header="720" w:footer="720" w:gutter="0"/>
       <w:pgNumType w:start="1"/>
@@ -10491,7 +10535,6 @@
   <w:style w:type="character" w:default="1" w:styleId="DefaultParagraphFont">
     <w:name w:val="Default Paragraph Font"/>
     <w:uiPriority w:val="1"/>
-    <w:semiHidden/>
     <w:unhideWhenUsed/>
   </w:style>
   <w:style w:type="table" w:default="1" w:styleId="TableNormal">
@@ -11389,6 +11432,7 @@
     <w:rsid w:val="00706130"/>
     <w:rsid w:val="00745625"/>
     <w:rsid w:val="00846ED9"/>
+    <w:rsid w:val="00880480"/>
     <w:rsid w:val="0088217F"/>
     <w:rsid w:val="008B016C"/>
     <w:rsid w:val="00903FCD"/>
@@ -11400,6 +11444,7 @@
     <w:rsid w:val="00CA365F"/>
     <w:rsid w:val="00CE18D8"/>
     <w:rsid w:val="00D11133"/>
+    <w:rsid w:val="00E14BDE"/>
     <w:rsid w:val="00E25DC9"/>
     <w:rsid w:val="00E61CAF"/>
     <w:rsid w:val="00ED4B33"/>
@@ -12230,21 +12275,10 @@
 </file>
 
 <file path=customXml/item1.xml><?xml version="1.0" encoding="utf-8"?>
-<p:properties xmlns:p="http://schemas.microsoft.com/office/2006/metadata/properties" xmlns:xsi="http://www.w3.org/2001/XMLSchema-instance" xmlns:pc="http://schemas.microsoft.com/office/infopath/2007/PartnerControls">
-  <documentManagement/>
-</p:properties>
+<b:Sources xmlns:b="http://schemas.openxmlformats.org/officeDocument/2006/bibliography" xmlns="http://schemas.openxmlformats.org/officeDocument/2006/bibliography" SelectedStyle="\APASixthEditionOfficeOnline.xsl" StyleName="APA" Version="6"/>
 </file>
 
 <file path=customXml/item2.xml><?xml version="1.0" encoding="utf-8"?>
-<?mso-contentType ?>
-<FormTemplates xmlns="http://schemas.microsoft.com/sharepoint/v3/contenttype/forms">
-  <Display>DocumentLibraryForm</Display>
-  <Edit>DocumentLibraryForm</Edit>
-  <New>DocumentLibraryForm</New>
-</FormTemplates>
-</file>
-
-<file path=customXml/item3.xml><?xml version="1.0" encoding="utf-8"?>
 <ct:contentTypeSchema xmlns:ct="http://schemas.microsoft.com/office/2006/metadata/contentType" xmlns:ma="http://schemas.microsoft.com/office/2006/metadata/properties/metaAttributes" ct:_="" ma:_="" ma:contentTypeName="Documento" ma:contentTypeID="0x010100C098DA9510EC7C4A8AB2181D743C5648" ma:contentTypeVersion="0" ma:contentTypeDescription="Crie um novo documento." ma:contentTypeScope="" ma:versionID="67f8a7471db1d73aee014162df4259da">
   <xsd:schema xmlns:xsd="http://www.w3.org/2001/XMLSchema" xmlns:xs="http://www.w3.org/2001/XMLSchema" xmlns:p="http://schemas.microsoft.com/office/2006/metadata/properties" targetNamespace="http://schemas.microsoft.com/office/2006/metadata/properties" ma:root="true" ma:fieldsID="e257547f92819c86ae4143fe76bb6c5b">
     <xsd:element name="properties">
@@ -12358,28 +12392,30 @@
 </ct:contentTypeSchema>
 </file>
 
+<file path=customXml/item3.xml><?xml version="1.0" encoding="utf-8"?>
+<?mso-contentType ?>
+<FormTemplates xmlns="http://schemas.microsoft.com/sharepoint/v3/contenttype/forms">
+  <Display>DocumentLibraryForm</Display>
+  <Edit>DocumentLibraryForm</Edit>
+  <New>DocumentLibraryForm</New>
+</FormTemplates>
+</file>
+
 <file path=customXml/item4.xml><?xml version="1.0" encoding="utf-8"?>
-<b:Sources xmlns:b="http://schemas.openxmlformats.org/officeDocument/2006/bibliography" xmlns="http://schemas.openxmlformats.org/officeDocument/2006/bibliography" SelectedStyle="\APASixthEditionOfficeOnline.xsl" StyleName="APA" Version="6"/>
+<p:properties xmlns:p="http://schemas.microsoft.com/office/2006/metadata/properties" xmlns:xsi="http://www.w3.org/2001/XMLSchema-instance" xmlns:pc="http://schemas.microsoft.com/office/infopath/2007/PartnerControls">
+  <documentManagement/>
+</p:properties>
 </file>
 
 <file path=customXml/itemProps1.xml><?xml version="1.0" encoding="utf-8"?>
-<ds:datastoreItem xmlns:ds="http://schemas.openxmlformats.org/officeDocument/2006/customXml" ds:itemID="{E2B667CE-4CF2-48FD-A04C-FC30836E22D6}">
+<ds:datastoreItem xmlns:ds="http://schemas.openxmlformats.org/officeDocument/2006/customXml" ds:itemID="{6F0C982A-CA15-4101-95E9-E83C40D43193}">
   <ds:schemaRefs>
-    <ds:schemaRef ds:uri="http://schemas.microsoft.com/office/2006/metadata/properties"/>
-    <ds:schemaRef ds:uri="http://schemas.microsoft.com/office/infopath/2007/PartnerControls"/>
+    <ds:schemaRef ds:uri="http://schemas.openxmlformats.org/officeDocument/2006/bibliography"/>
   </ds:schemaRefs>
 </ds:datastoreItem>
 </file>
 
 <file path=customXml/itemProps2.xml><?xml version="1.0" encoding="utf-8"?>
-<ds:datastoreItem xmlns:ds="http://schemas.openxmlformats.org/officeDocument/2006/customXml" ds:itemID="{B5B68413-D388-4438-AA2E-0B31A484E9CA}">
-  <ds:schemaRefs>
-    <ds:schemaRef ds:uri="http://schemas.microsoft.com/sharepoint/v3/contenttype/forms"/>
-  </ds:schemaRefs>
-</ds:datastoreItem>
-</file>
-
-<file path=customXml/itemProps3.xml><?xml version="1.0" encoding="utf-8"?>
 <ds:datastoreItem xmlns:ds="http://schemas.openxmlformats.org/officeDocument/2006/customXml" ds:itemID="{B7520BA5-35AA-4014-8B35-895BA3950E60}">
   <ds:schemaRefs>
     <ds:schemaRef ds:uri="http://schemas.microsoft.com/office/2006/metadata/contentType"/>
@@ -12395,10 +12431,19 @@
 </ds:datastoreItem>
 </file>
 
+<file path=customXml/itemProps3.xml><?xml version="1.0" encoding="utf-8"?>
+<ds:datastoreItem xmlns:ds="http://schemas.openxmlformats.org/officeDocument/2006/customXml" ds:itemID="{B5B68413-D388-4438-AA2E-0B31A484E9CA}">
+  <ds:schemaRefs>
+    <ds:schemaRef ds:uri="http://schemas.microsoft.com/sharepoint/v3/contenttype/forms"/>
+  </ds:schemaRefs>
+</ds:datastoreItem>
+</file>
+
 <file path=customXml/itemProps4.xml><?xml version="1.0" encoding="utf-8"?>
-<ds:datastoreItem xmlns:ds="http://schemas.openxmlformats.org/officeDocument/2006/customXml" ds:itemID="{6F0C982A-CA15-4101-95E9-E83C40D43193}">
+<ds:datastoreItem xmlns:ds="http://schemas.openxmlformats.org/officeDocument/2006/customXml" ds:itemID="{E2B667CE-4CF2-48FD-A04C-FC30836E22D6}">
   <ds:schemaRefs>
-    <ds:schemaRef ds:uri="http://schemas.openxmlformats.org/officeDocument/2006/bibliography"/>
+    <ds:schemaRef ds:uri="http://schemas.microsoft.com/office/2006/metadata/properties"/>
+    <ds:schemaRef ds:uri="http://schemas.microsoft.com/office/infopath/2007/PartnerControls"/>
   </ds:schemaRefs>
 </ds:datastoreItem>
 </file>
</xml_diff>

<commit_message>
docs: Atualizado documentação em: 	- Requisitos Funcionais Iniciais. 	- Requisitos Não Funcionais Iniciais. 	- Tabela Comparativa do Sistema. 	- Descrição comparativa inicial do sistema.
</commit_message>
<xml_diff>
--- a/docs/DOCUMENTAÇÃO_PROJETO_12-10-2024.docx
+++ b/docs/DOCUMENTAÇÃO_PROJETO_12-10-2024.docx
@@ -4306,8 +4306,6 @@
     <w:p/>
     <w:p/>
     <w:p/>
-    <w:p/>
-    <w:p/>
     <w:p>
       <w:pPr>
         <w:pStyle w:val="Heading2"/>
@@ -4316,6 +4314,7 @@
       <w:bookmarkStart w:id="2" w:name="_Toc179758549"/>
       <w:bookmarkEnd w:id="1"/>
       <w:r>
+        <w:lastRenderedPageBreak/>
         <w:t xml:space="preserve">1.1 </w:t>
       </w:r>
       <w:r>
@@ -12511,8 +12510,8 @@
     <w:rsid w:val="009640BF"/>
     <w:rsid w:val="009C592D"/>
     <w:rsid w:val="00B06368"/>
-    <w:rsid w:val="00B77400"/>
     <w:rsid w:val="00B855D3"/>
+    <w:rsid w:val="00B95DC0"/>
     <w:rsid w:val="00BE62F0"/>
     <w:rsid w:val="00CA365F"/>
     <w:rsid w:val="00CE18D8"/>

</xml_diff>